<commit_message>
- moved some files around - Basic wormhole functionality is in.
</commit_message>
<xml_diff>
--- a/source/Assets/audio/Miniverse Sound Effects List.docx
+++ b/source/Assets/audio/Miniverse Sound Effects List.docx
@@ -13,17 +13,18 @@
         <w:t xml:space="preserve"> </w:t>
       </w:r>
       <w:r>
-        <w:t>(v1)</w:t>
+        <w:t>(v</w:t>
+      </w:r>
+      <w:r>
+        <w:t>2</w:t>
+      </w:r>
+      <w:r>
+        <w:t>)</w:t>
       </w:r>
     </w:p>
     <w:p>
       <w:r>
-        <w:t xml:space="preserve">All sound effects should have a sci-fi feel to them. Like you’re interacting with the </w:t>
-      </w:r>
-      <w:bookmarkStart w:id="0" w:name="_GoBack"/>
-      <w:bookmarkEnd w:id="0"/>
-      <w:r>
-        <w:t xml:space="preserve">controls of a spaceship. This is pretty close. </w:t>
+        <w:t xml:space="preserve">All sound effects should have a sci-fi feel to them. Like you’re interacting with the controls of a spaceship. This is pretty close. </w:t>
       </w:r>
       <w:hyperlink r:id="rId5" w:history="1">
         <w:r>
@@ -52,15 +53,7 @@
         <w:t>– A quick button press sound</w:t>
       </w:r>
       <w:r>
-        <w:t xml:space="preserve">. Will be played when the player presses down a </w:t>
-      </w:r>
-      <w:proofErr w:type="spellStart"/>
-      <w:r>
-        <w:t>ui</w:t>
-      </w:r>
-      <w:proofErr w:type="spellEnd"/>
-      <w:r>
-        <w:t xml:space="preserve"> button. </w:t>
+        <w:t xml:space="preserve">. Will be played when the player presses down a ui button. </w:t>
       </w:r>
     </w:p>
     <w:p>
@@ -88,23 +81,7 @@
         <w:t>neon sign buzz</w:t>
       </w:r>
       <w:r>
-        <w:t xml:space="preserve"> that will be played as the button </w:t>
-      </w:r>
-      <w:proofErr w:type="spellStart"/>
-      <w:r>
-        <w:t>ui</w:t>
-      </w:r>
-      <w:proofErr w:type="spellEnd"/>
-      <w:r>
-        <w:t xml:space="preserve"> textures are turned on. Should feel like the </w:t>
-      </w:r>
-      <w:proofErr w:type="spellStart"/>
-      <w:r>
-        <w:t>ui</w:t>
-      </w:r>
-      <w:proofErr w:type="spellEnd"/>
-      <w:r>
-        <w:t xml:space="preserve"> is powering up. </w:t>
+        <w:t xml:space="preserve"> that will be played as the button ui textures are turned on. Should feel like the ui is powering up. </w:t>
       </w:r>
     </w:p>
     <w:p>
@@ -254,6 +231,322 @@
         </w:rPr>
         <w:t xml:space="preserve"> – A quick (about 0.2 seconds) air whooshing sound as the camera zooms out to view the whole level.</w:t>
       </w:r>
+      <w:r>
+        <w:rPr>
+          <w:rFonts w:ascii="Calibri" w:hAnsi="Calibri"/>
+          <w:color w:val="000000"/>
+        </w:rPr>
+        <w:br/>
+      </w:r>
+    </w:p>
+    <w:p>
+      <w:pPr>
+        <w:rPr>
+          <w:rFonts w:ascii="Calibri" w:hAnsi="Calibri"/>
+          <w:color w:val="000000"/>
+        </w:rPr>
+      </w:pPr>
+    </w:p>
+    <w:p>
+      <w:pPr>
+        <w:rPr>
+          <w:rFonts w:ascii="Calibri" w:hAnsi="Calibri"/>
+          <w:color w:val="000000"/>
+        </w:rPr>
+      </w:pPr>
+      <w:r>
+        <w:rPr>
+          <w:rFonts w:ascii="Calibri" w:hAnsi="Calibri"/>
+          <w:color w:val="000000"/>
+        </w:rPr>
+        <w:br/>
+        <w:t>Added below on 3.27.14</w:t>
+      </w:r>
+    </w:p>
+    <w:p>
+      <w:pPr>
+        <w:rPr>
+          <w:rFonts w:ascii="Calibri" w:hAnsi="Calibri"/>
+          <w:color w:val="000000"/>
+        </w:rPr>
+      </w:pPr>
+      <w:r>
+        <w:rPr>
+          <w:rStyle w:val="Heading2Char"/>
+        </w:rPr>
+        <w:t xml:space="preserve">Alien Ship </w:t>
+      </w:r>
+      <w:r>
+        <w:rPr>
+          <w:rStyle w:val="Heading2Char"/>
+        </w:rPr>
+        <w:t>Laser</w:t>
+      </w:r>
+      <w:r>
+        <w:rPr>
+          <w:rFonts w:ascii="Calibri" w:hAnsi="Calibri"/>
+          <w:color w:val="000000"/>
+        </w:rPr>
+        <w:t xml:space="preserve"> – A </w:t>
+      </w:r>
+      <w:r>
+        <w:rPr>
+          <w:rFonts w:ascii="Calibri" w:hAnsi="Calibri"/>
+          <w:color w:val="000000"/>
+        </w:rPr>
+        <w:t>quick</w:t>
+      </w:r>
+      <w:r>
+        <w:rPr>
+          <w:rFonts w:ascii="Calibri" w:hAnsi="Calibri"/>
+          <w:color w:val="000000"/>
+        </w:rPr>
+        <w:t xml:space="preserve"> </w:t>
+      </w:r>
+      <w:r>
+        <w:rPr>
+          <w:rFonts w:ascii="Calibri" w:hAnsi="Calibri"/>
+          <w:color w:val="000000"/>
+        </w:rPr>
+        <w:t>repeating laser sound used f</w:t>
+      </w:r>
+      <w:r>
+        <w:rPr>
+          <w:rFonts w:ascii="Calibri" w:hAnsi="Calibri"/>
+          <w:color w:val="000000"/>
+        </w:rPr>
+        <w:t>or the Alien ships</w:t>
+      </w:r>
+      <w:r>
+        <w:rPr>
+          <w:rFonts w:ascii="Calibri" w:hAnsi="Calibri"/>
+          <w:color w:val="000000"/>
+        </w:rPr>
+        <w:t xml:space="preserve">. </w:t>
+      </w:r>
+      <w:r>
+        <w:rPr>
+          <w:rFonts w:ascii="Calibri" w:hAnsi="Calibri"/>
+          <w:color w:val="000000"/>
+        </w:rPr>
+        <w:br/>
+      </w:r>
+      <w:r>
+        <w:rPr>
+          <w:rStyle w:val="Heading2Char"/>
+        </w:rPr>
+        <w:t>Shield Buzz</w:t>
+      </w:r>
+      <w:r>
+        <w:rPr>
+          <w:rFonts w:ascii="Calibri" w:hAnsi="Calibri"/>
+          <w:color w:val="000000"/>
+        </w:rPr>
+        <w:t xml:space="preserve"> – An electric buzz that will play when the player is close to a shield.</w:t>
+      </w:r>
+      <w:r>
+        <w:rPr>
+          <w:rFonts w:ascii="Calibri" w:hAnsi="Calibri"/>
+          <w:color w:val="000000"/>
+        </w:rPr>
+        <w:br/>
+      </w:r>
+      <w:r>
+        <w:rPr>
+          <w:rStyle w:val="Heading2Char"/>
+        </w:rPr>
+        <w:t>Shield Hit</w:t>
+      </w:r>
+      <w:r>
+        <w:rPr>
+          <w:rFonts w:ascii="Calibri" w:hAnsi="Calibri"/>
+          <w:color w:val="000000"/>
+        </w:rPr>
+        <w:t xml:space="preserve"> –</w:t>
+      </w:r>
+      <w:r>
+        <w:rPr>
+          <w:rFonts w:ascii="Calibri" w:hAnsi="Calibri"/>
+          <w:color w:val="000000"/>
+        </w:rPr>
+        <w:t xml:space="preserve"> A </w:t>
+      </w:r>
+      <w:r>
+        <w:rPr>
+          <w:rFonts w:ascii="Calibri" w:hAnsi="Calibri"/>
+          <w:color w:val="000000"/>
+        </w:rPr>
+        <w:t xml:space="preserve">quick </w:t>
+      </w:r>
+      <w:r>
+        <w:rPr>
+          <w:rFonts w:ascii="Calibri" w:hAnsi="Calibri"/>
+          <w:color w:val="000000"/>
+        </w:rPr>
+        <w:t>repeating</w:t>
+      </w:r>
+      <w:r>
+        <w:rPr>
+          <w:rFonts w:ascii="Calibri" w:hAnsi="Calibri"/>
+          <w:color w:val="000000"/>
+        </w:rPr>
+        <w:t xml:space="preserve"> electric shield deflection sound</w:t>
+      </w:r>
+      <w:r>
+        <w:rPr>
+          <w:rFonts w:ascii="Calibri" w:hAnsi="Calibri"/>
+          <w:color w:val="000000"/>
+        </w:rPr>
+        <w:t xml:space="preserve"> played when a laser hits a shield.</w:t>
+      </w:r>
+      <w:r>
+        <w:rPr>
+          <w:rFonts w:ascii="Calibri" w:hAnsi="Calibri"/>
+          <w:color w:val="000000"/>
+        </w:rPr>
+        <w:br/>
+      </w:r>
+      <w:r>
+        <w:rPr>
+          <w:rStyle w:val="Heading2Char"/>
+        </w:rPr>
+        <w:t>Asteroid Crack</w:t>
+      </w:r>
+      <w:r>
+        <w:rPr>
+          <w:rFonts w:ascii="Calibri" w:hAnsi="Calibri"/>
+          <w:color w:val="000000"/>
+        </w:rPr>
+        <w:t xml:space="preserve"> </w:t>
+      </w:r>
+      <w:r>
+        <w:rPr>
+          <w:rFonts w:ascii="Calibri" w:hAnsi="Calibri"/>
+          <w:color w:val="000000"/>
+        </w:rPr>
+        <w:t>–</w:t>
+      </w:r>
+      <w:r>
+        <w:rPr>
+          <w:rFonts w:ascii="Calibri" w:hAnsi="Calibri"/>
+          <w:color w:val="000000"/>
+        </w:rPr>
+        <w:t xml:space="preserve"> </w:t>
+      </w:r>
+      <w:r>
+        <w:rPr>
+          <w:rFonts w:ascii="Calibri" w:hAnsi="Calibri"/>
+          <w:color w:val="000000"/>
+        </w:rPr>
+        <w:t>A simple cracking sound used for asteroids that crack after being used.</w:t>
+      </w:r>
+      <w:r>
+        <w:rPr>
+          <w:rFonts w:ascii="Calibri" w:hAnsi="Calibri"/>
+          <w:color w:val="000000"/>
+        </w:rPr>
+        <w:br/>
+      </w:r>
+      <w:r>
+        <w:rPr>
+          <w:rStyle w:val="Heading2Char"/>
+        </w:rPr>
+        <w:t>Canister Liquid Fill</w:t>
+      </w:r>
+      <w:r>
+        <w:rPr>
+          <w:rFonts w:ascii="Calibri" w:hAnsi="Calibri"/>
+          <w:color w:val="000000"/>
+        </w:rPr>
+        <w:t xml:space="preserve"> – A so</w:t>
+      </w:r>
+      <w:r>
+        <w:rPr>
+          <w:rFonts w:ascii="Calibri" w:hAnsi="Calibri"/>
+          <w:color w:val="000000"/>
+        </w:rPr>
+        <w:t xml:space="preserve">und of something filling up, something akin to a cup </w:t>
+      </w:r>
+      <w:r>
+        <w:rPr>
+          <w:rFonts w:ascii="Calibri" w:hAnsi="Calibri"/>
+          <w:color w:val="000000"/>
+        </w:rPr>
+        <w:t xml:space="preserve">being filled with </w:t>
+      </w:r>
+      <w:r>
+        <w:rPr>
+          <w:rFonts w:ascii="Calibri" w:hAnsi="Calibri"/>
+          <w:color w:val="000000"/>
+        </w:rPr>
+        <w:t>water</w:t>
+      </w:r>
+      <w:r>
+        <w:rPr>
+          <w:rFonts w:ascii="Calibri" w:hAnsi="Calibri"/>
+          <w:color w:val="000000"/>
+        </w:rPr>
+        <w:t xml:space="preserve"> or a car being filled with gas. </w:t>
+      </w:r>
+      <w:r>
+        <w:rPr>
+          <w:rFonts w:ascii="Calibri" w:hAnsi="Calibri"/>
+          <w:color w:val="000000"/>
+        </w:rPr>
+        <w:t xml:space="preserve">I’m imaging something of a rising synth sound. This will be used for a sort of power up </w:t>
+      </w:r>
+      <w:r>
+        <w:rPr>
+          <w:rFonts w:ascii="Calibri" w:hAnsi="Calibri"/>
+          <w:color w:val="000000"/>
+        </w:rPr>
+        <w:t>which</w:t>
+      </w:r>
+      <w:r>
+        <w:rPr>
+          <w:rFonts w:ascii="Calibri" w:hAnsi="Calibri"/>
+          <w:color w:val="000000"/>
+        </w:rPr>
+        <w:t xml:space="preserve"> refills the planet timers.</w:t>
+      </w:r>
+    </w:p>
+    <w:p>
+      <w:pPr>
+        <w:rPr>
+          <w:rFonts w:ascii="Calibri" w:hAnsi="Calibri"/>
+          <w:color w:val="000000"/>
+        </w:rPr>
+      </w:pPr>
+      <w:r>
+        <w:rPr>
+          <w:rStyle w:val="Heading2Char"/>
+        </w:rPr>
+        <w:t>Wormhole Background</w:t>
+      </w:r>
+      <w:r>
+        <w:rPr>
+          <w:rFonts w:ascii="Calibri" w:hAnsi="Calibri"/>
+          <w:color w:val="000000"/>
+        </w:rPr>
+        <w:t xml:space="preserve"> – background spacey sound played when player is close to a wormhole</w:t>
+      </w:r>
+      <w:r>
+        <w:rPr>
+          <w:rFonts w:ascii="Calibri" w:hAnsi="Calibri"/>
+          <w:color w:val="000000"/>
+        </w:rPr>
+        <w:t>.</w:t>
+      </w:r>
+      <w:bookmarkStart w:id="0" w:name="_GoBack"/>
+      <w:bookmarkEnd w:id="0"/>
+    </w:p>
+    <w:p>
+      <w:pPr>
+        <w:rPr>
+          <w:rFonts w:ascii="Calibri" w:hAnsi="Calibri"/>
+          <w:color w:val="000000"/>
+        </w:rPr>
+      </w:pPr>
     </w:p>
     <w:p>
       <w:pPr>
@@ -853,6 +1146,7 @@
   <w:style w:type="character" w:default="1" w:styleId="DefaultParagraphFont">
     <w:name w:val="Default Paragraph Font"/>
     <w:uiPriority w:val="1"/>
+    <w:semiHidden/>
     <w:unhideWhenUsed/>
   </w:style>
   <w:style w:type="table" w:default="1" w:styleId="TableNormal">

</xml_diff>